<commit_message>
added some notes to meeting agenda
</commit_message>
<xml_diff>
--- a/LizMeeting9-19.docx
+++ b/LizMeeting9-19.docx
@@ -12,6 +12,9 @@
       <w:r>
         <w:t>Questions/things we need from her</w:t>
       </w:r>
+      <w:r>
+        <w:t>:</w:t>
+      </w:r>
     </w:p>
     <w:p>
       <w:pPr>
@@ -64,7 +67,13 @@
         </w:numPr>
       </w:pPr>
       <w:r>
-        <w:t xml:space="preserve">Run by plan for single-species, single-season models for two forest sites. </w:t>
+        <w:t xml:space="preserve">Run by plan for single-species, single-season models </w:t>
+      </w:r>
+      <w:r>
+        <w:t>for the</w:t>
+      </w:r>
+      <w:r>
+        <w:t xml:space="preserve"> two forest sites. </w:t>
       </w:r>
     </w:p>
     <w:p>
@@ -77,6 +86,18 @@
       </w:pPr>
       <w:r>
         <w:t>Data cleaning update</w:t>
+      </w:r>
+    </w:p>
+    <w:p>
+      <w:pPr>
+        <w:pStyle w:val="ListParagraph"/>
+        <w:numPr>
+          <w:ilvl w:val="1"/>
+          <w:numId w:val="2"/>
+        </w:numPr>
+      </w:pPr>
+      <w:r>
+        <w:t>Going well need to go back to original images to fix some errors.</w:t>
       </w:r>
     </w:p>
     <w:p>

</xml_diff>

<commit_message>
doc trying to push
</commit_message>
<xml_diff>
--- a/LizMeeting9-19.docx
+++ b/LizMeeting9-19.docx
@@ -23,18 +23,6 @@
       </w:pPr>
       <w:r>
         <w:t>Does she have the stream and roads GIS file? Or where we can locate streams and roads in the area</w:t>
-      </w:r>
-    </w:p>
-    <w:p>
-      <w:pPr>
-        <w:pStyle w:val="ListParagraph"/>
-        <w:numPr>
-          <w:ilvl w:val="1"/>
-          <w:numId w:val="1"/>
-        </w:numPr>
-      </w:pPr>
-      <w:r>
-        <w:t>Did the logging company keep a record of these roads?</w:t>
       </w:r>
     </w:p>
     <w:p>

</xml_diff>

<commit_message>
coding some 2017 stuff
</commit_message>
<xml_diff>
--- a/LizMeeting9-19.docx
+++ b/LizMeeting9-19.docx
@@ -275,6 +275,18 @@
       </w:pPr>
       <w:r>
         <w:t>Cam ID -&gt; random effect</w:t>
+      </w:r>
+    </w:p>
+    <w:p>
+      <w:pPr>
+        <w:pStyle w:val="ListParagraph"/>
+        <w:numPr>
+          <w:ilvl w:val="1"/>
+          <w:numId w:val="2"/>
+        </w:numPr>
+      </w:pPr>
+      <w:r>
+        <w:t>Camera type -&gt; detection</w:t>
       </w:r>
     </w:p>
     <w:p/>

</xml_diff>